<commit_message>
Update security bulletin with references to NIST NVD and new CVE identifier.
</commit_message>
<xml_diff>
--- a/documentation/ESAPI-security-bulletin1.docx
+++ b/documentation/ESAPI-security-bulletin1.docx
@@ -8,8 +8,6 @@
           <w:b/>
         </w:rPr>
       </w:pPr>
-      <w:bookmarkStart w:id="0" w:name="_GoBack"/>
-      <w:bookmarkEnd w:id="0"/>
       <w:r>
         <w:rPr>
           <w:b/>
@@ -164,13 +162,8 @@
             <w:r>
               <w:t xml:space="preserve"> (</w:t>
             </w:r>
-            <w:proofErr w:type="spellStart"/>
             <w:r>
-              <w:t>Encryptor</w:t>
-            </w:r>
-            <w:proofErr w:type="spellEnd"/>
-            <w:r>
-              <w:t xml:space="preserve"> interface)</w:t>
+              <w:t>Encryptor interface)</w:t>
             </w:r>
           </w:p>
         </w:tc>
@@ -200,21 +193,7 @@
               <w:rPr>
                 <w:rStyle w:val="aqj"/>
               </w:rPr>
-              <w:t>2013-08-23 via ESAPI-</w:t>
-            </w:r>
-            <w:proofErr w:type="spellStart"/>
-            <w:r>
-              <w:rPr>
-                <w:rStyle w:val="aqj"/>
-              </w:rPr>
-              <w:t>Dev</w:t>
-            </w:r>
-            <w:proofErr w:type="spellEnd"/>
-            <w:r>
-              <w:rPr>
-                <w:rStyle w:val="aqj"/>
-              </w:rPr>
-              <w:t xml:space="preserve"> mailing list (</w:t>
+              <w:t>2013-08-23 via ESAPI-Dev mailing list (</w:t>
             </w:r>
             <w:hyperlink r:id="rId7" w:history="1">
               <w:r>
@@ -255,13 +234,8 @@
           </w:tcPr>
           <w:p>
             <w:r>
-              <w:t xml:space="preserve">Philippe </w:t>
+              <w:t>Philippe Arteau</w:t>
             </w:r>
-            <w:proofErr w:type="spellStart"/>
-            <w:r>
-              <w:t>Arteau</w:t>
-            </w:r>
-            <w:proofErr w:type="spellEnd"/>
           </w:p>
         </w:tc>
       </w:tr>
@@ -678,34 +652,10 @@
                     <w:t>how</w:t>
                   </w:r>
                   <w:r>
-                    <w:t xml:space="preserve"> it </w:t>
-                  </w:r>
-                  <w:proofErr w:type="gramStart"/>
-                  <w:r>
-                    <w:t>is used</w:t>
-                  </w:r>
-                  <w:proofErr w:type="gramEnd"/>
-                  <w:r>
-                    <w:t xml:space="preserve"> greatly affects the Exploitability metrics scoring component. You are encouraged to calculate a score that reflects you use of ESAPI encryption. The above CVSSv2 vector reflects what appears to be the most common use of ESAPI </w:t>
-                  </w:r>
-                  <w:proofErr w:type="gramStart"/>
-                  <w:r>
-                    <w:t>encryption</w:t>
+                    <w:t xml:space="preserve"> it is used greatly affects the Exploitability metrics scoring component. You are encouraged to calculate a score that reflects you use of ESAPI encryption. The above CVSSv2 vector reflects what appears to be the most common use of ESAPI encryption</w:t>
                   </w:r>
                   <w:r>
-                    <w:t xml:space="preserve"> which</w:t>
-                  </w:r>
-                  <w:proofErr w:type="gramEnd"/>
-                  <w:r>
-                    <w:t xml:space="preserve"> is to encrypt Java properties via </w:t>
-                  </w:r>
-                  <w:proofErr w:type="spellStart"/>
-                  <w:r>
-                    <w:t>EncryptedProperties</w:t>
-                  </w:r>
-                  <w:proofErr w:type="spellEnd"/>
-                  <w:r>
-                    <w:t>.</w:t>
+                    <w:t xml:space="preserve"> which is to encrypt Java properties via EncryptedProperties.</w:t>
                   </w:r>
                 </w:p>
               </w:tc>
@@ -833,13 +783,8 @@
         <w:t xml:space="preserve"> Java properties</w:t>
       </w:r>
       <w:r>
-        <w:t xml:space="preserve"> via </w:t>
-      </w:r>
-      <w:proofErr w:type="spellStart"/>
-      <w:r>
-        <w:t>EncryptedProperties</w:t>
-      </w:r>
-      <w:proofErr w:type="spellEnd"/>
+        <w:t xml:space="preserve"> via EncryptedProperties</w:t>
+      </w:r>
       <w:r>
         <w:t>.</w:t>
       </w:r>
@@ -877,15 +822,7 @@
         <w:t>erties.  On the other hand, use</w:t>
       </w:r>
       <w:r>
-        <w:t xml:space="preserve"> of ESAPI </w:t>
-      </w:r>
-      <w:proofErr w:type="spellStart"/>
-      <w:r>
-        <w:t>Encryptor</w:t>
-      </w:r>
-      <w:proofErr w:type="spellEnd"/>
-      <w:r>
-        <w:t xml:space="preserve"> to encrypt HTTP query parameters or HTTP cookies would be directly accessible to attackers (or at least authenticated attackers) thus </w:t>
+        <w:t xml:space="preserve"> of ESAPI Encryptor to encrypt HTTP query parameters or HTTP cookies would be directly accessible to attackers (or at least authenticated attackers) thus </w:t>
       </w:r>
       <w:r>
         <w:t>increasing the risk of a successful attack.</w:t>
@@ -1159,11 +1096,9 @@
       <w:r>
         <w:t xml:space="preserve">. Depending on your configuration in ESAPI.properties, it </w:t>
       </w:r>
-      <w:proofErr w:type="gramStart"/>
-      <w:r>
-        <w:t>make</w:t>
-      </w:r>
-      <w:proofErr w:type="gramEnd"/>
+      <w:r>
+        <w:t>may</w:t>
+      </w:r>
       <w:r>
         <w:t xml:space="preserve"> also be possible for an attacker to manipulate the cipher transformation </w:t>
       </w:r>
@@ -1215,6 +1150,11 @@
       <w:r>
         <w:t>her_modes.additional_allowed” in ESAPI.properties for further details.) The future ESAPI 2.1.1 release will address these scenarios.</w:t>
       </w:r>
+      <w:r>
+        <w:t xml:space="preserve"> (Note: CVE identifier CVE-2013-5960 has been reserved for this issue. A separate security bulletin will be published to discuss it when a fix is available.)</w:t>
+      </w:r>
+      <w:bookmarkStart w:id="0" w:name="_GoBack"/>
+      <w:bookmarkEnd w:id="0"/>
     </w:p>
     <w:p>
       <w:pPr>
@@ -1250,49 +1190,27 @@
         <w:rPr>
           <w:bCs/>
         </w:rPr>
-        <w:t xml:space="preserve">ur system </w:t>
-      </w:r>
-      <w:proofErr w:type="gramStart"/>
+        <w:t>ur system ha</w:t>
+      </w:r>
       <w:r>
         <w:rPr>
           <w:bCs/>
         </w:rPr>
-        <w:t>ha</w:t>
+        <w:t>d</w:t>
       </w:r>
       <w:r>
         <w:rPr>
           <w:bCs/>
         </w:rPr>
-        <w:t>d</w:t>
-      </w:r>
-      <w:r>
-        <w:rPr>
-          <w:bCs/>
-        </w:rPr>
-        <w:t xml:space="preserve"> been compromised</w:t>
-      </w:r>
-      <w:proofErr w:type="gramEnd"/>
-      <w:r>
-        <w:rPr>
-          <w:bCs/>
-        </w:rPr>
-        <w:t>.</w:t>
-      </w:r>
-    </w:p>
-    <w:p>
-      <w:r>
-        <w:t xml:space="preserve">To check if your system </w:t>
-      </w:r>
-      <w:proofErr w:type="gramStart"/>
-      <w:r>
-        <w:t>ha</w:t>
-      </w:r>
-      <w:r>
-        <w:t>d been compromised</w:t>
-      </w:r>
-      <w:proofErr w:type="gramEnd"/>
-      <w:r>
-        <w:t xml:space="preserve"> from results of this exposure</w:t>
+        <w:t xml:space="preserve"> been compromised.</w:t>
+      </w:r>
+    </w:p>
+    <w:p>
+      <w:r>
+        <w:t>To check if your system ha</w:t>
+      </w:r>
+      <w:r>
+        <w:t>d been compromised from results of this exposure</w:t>
       </w:r>
       <w:r>
         <w:t>,</w:t>
@@ -1319,11 +1237,7 @@
         <w:ind w:left="1440" w:right="1440"/>
       </w:pPr>
       <w:r>
-        <w:t xml:space="preserve">Cannot validate MAC as it </w:t>
-      </w:r>
-      <w:proofErr w:type="gramStart"/>
-      <w:r>
-        <w:t xml:space="preserve">was never computed and </w:t>
+        <w:t xml:space="preserve">Cannot validate MAC as it was never computed and </w:t>
       </w:r>
       <w:r>
         <w:t>s</w:t>
@@ -1332,14 +1246,7 @@
         <w:rPr>
           <w:bCs/>
         </w:rPr>
-        <w:t>tored</w:t>
-      </w:r>
-      <w:proofErr w:type="gramEnd"/>
-      <w:r>
-        <w:rPr>
-          <w:bCs/>
-        </w:rPr>
-        <w:t>. Decryption result may be</w:t>
+        <w:t>tored. Decryption result may be</w:t>
       </w:r>
       <w:r>
         <w:rPr>
@@ -1360,42 +1267,13 @@
         </w:rPr>
       </w:pPr>
       <w:r>
-        <w:t xml:space="preserve">Note that this log event can originate from two different causes so its presence is not 100% conclusive of a security breach. One possible cause is from a client using the deprecated </w:t>
-      </w:r>
-      <w:proofErr w:type="spellStart"/>
-      <w:proofErr w:type="gramStart"/>
-      <w:r>
-        <w:t>Encryptor.decrypt</w:t>
-      </w:r>
-      <w:proofErr w:type="spellEnd"/>
-      <w:r>
-        <w:t>(</w:t>
-      </w:r>
-      <w:proofErr w:type="gramEnd"/>
-      <w:r>
-        <w:t>String) method (that was in ESAPI 2.0GA and 2.0.1 and carried over from ESAPI 1.4, now removed in ESAPI 2.1.0) and the method was used with the wrong encryption key. The other way that this security event could appear in the ESAPI logs is if the MAC length was set to 0 bytes and the MAC itself was set to null as demonstrated in the proof-of-concept code.</w:t>
+        <w:t>Note that this log event can originate from two different causes so its presence is not 100% conclusive of a security breach. One possible cause is from a client using the deprecated Encryptor.decrypt(String) method (that was in ESAPI 2.0GA and 2.0.1 and carried over from ESAPI 1.4, now removed in ESAPI 2.1.0) and the method was used with the wrong encryption key. The other way that this security event could appear in the ESAPI logs is if the MAC length was set to 0 bytes and the MAC itself was set to null as demonstrated in the proof-of-concept code.</w:t>
       </w:r>
       <w:r>
         <w:t xml:space="preserve">  </w:t>
       </w:r>
       <w:r>
-        <w:t xml:space="preserve">It is advised that you look back through your ESAPI logs at least back to August 21, </w:t>
-      </w:r>
-      <w:proofErr w:type="gramStart"/>
-      <w:r>
-        <w:t>2013 which</w:t>
-      </w:r>
-      <w:proofErr w:type="gramEnd"/>
-      <w:r>
-        <w:t xml:space="preserve"> is when Philippe </w:t>
-      </w:r>
-      <w:proofErr w:type="spellStart"/>
-      <w:r>
-        <w:t>Arteau</w:t>
-      </w:r>
-      <w:proofErr w:type="spellEnd"/>
-      <w:r>
-        <w:t xml:space="preserve"> first posted an announcement of this vulnerability to the public.</w:t>
+        <w:t>It is advised that you look back through your ESAPI logs at least back to August 21, 2013 which is when Philippe Arteau first posted an announcement of this vulnerability to the public.</w:t>
       </w:r>
     </w:p>
     <w:p>
@@ -1419,27 +1297,13 @@
         <w:rPr>
           <w:bCs/>
         </w:rPr>
-        <w:t xml:space="preserve">stem </w:t>
-      </w:r>
-      <w:proofErr w:type="gramStart"/>
+        <w:t xml:space="preserve">stem has </w:t>
+      </w:r>
       <w:r>
         <w:rPr>
           <w:bCs/>
         </w:rPr>
-        <w:t xml:space="preserve">has </w:t>
-      </w:r>
-      <w:r>
-        <w:rPr>
-          <w:bCs/>
-        </w:rPr>
-        <w:t>been compromised</w:t>
-      </w:r>
-      <w:proofErr w:type="gramEnd"/>
-      <w:r>
-        <w:rPr>
-          <w:bCs/>
-        </w:rPr>
-        <w:t xml:space="preserve"> via this issue, you should</w:t>
+        <w:t>been compromised via this issue, you should</w:t>
       </w:r>
       <w:r>
         <w:rPr>
@@ -1449,15 +1313,7 @@
         <w:t xml:space="preserve"> </w:t>
       </w:r>
       <w:r>
-        <w:t xml:space="preserve">take the extra precaution of generating all new symmetric encryption keys that you have been using, including the Encryptor.MasterKey in your ESAPI.properties file if you have been using that. (Of course, if you plan to do so, if you have </w:t>
-      </w:r>
-      <w:proofErr w:type="gramStart"/>
-      <w:r>
-        <w:t>persisted</w:t>
-      </w:r>
-      <w:proofErr w:type="gramEnd"/>
-      <w:r>
-        <w:t xml:space="preserve"> any encrypted data using the old keys, you will first want to decrypt that data so it could be re-encrypted with the replacement keys just as if you were doing a key change operation.)</w:t>
+        <w:t>take the extra precaution of generating all new symmetric encryption keys that you have been using, including the Encryptor.MasterKey in your ESAPI.properties file if you have been using that. (Of course, if you plan to do so, if you have persisted any encrypted data using the old keys, you will first want to decrypt that data so it could be re-encrypted with the replacement keys just as if you were doing a key change operation.)</w:t>
       </w:r>
     </w:p>
     <w:p>
@@ -1516,6 +1372,21 @@
           <w:rPr>
             <w:rStyle w:val="Hyperlink"/>
           </w:rPr>
+          <w:t>http://web.nvd.nist.gov/view/vuln/detail?vulnId=CVE-2013-5679</w:t>
+        </w:r>
+      </w:hyperlink>
+    </w:p>
+    <w:p>
+      <w:pPr>
+        <w:rPr>
+          <w:rStyle w:val="Hyperlink"/>
+        </w:rPr>
+      </w:pPr>
+      <w:hyperlink r:id="rId16" w:history="1">
+        <w:r>
+          <w:rPr>
+            <w:rStyle w:val="Hyperlink"/>
+          </w:rPr>
           <w:t>http://blog.h3xstream.com/2013/08/esapi-when-authenticated-encryption.html</w:t>
         </w:r>
       </w:hyperlink>
@@ -1524,7 +1395,7 @@
       <w:r>
         <w:t>Google Issue #: 306 (</w:t>
       </w:r>
-      <w:hyperlink r:id="rId16" w:history="1">
+      <w:hyperlink r:id="rId17" w:history="1">
         <w:r>
           <w:rPr>
             <w:rStyle w:val="Hyperlink"/>
@@ -1540,7 +1411,7 @@
       <w:r>
         <w:t>Contact details: Kevin W. Wall &lt;</w:t>
       </w:r>
-      <w:hyperlink r:id="rId17" w:history="1">
+      <w:hyperlink r:id="rId18" w:history="1">
         <w:r>
           <w:rPr>
             <w:rStyle w:val="Hyperlink"/>

</xml_diff>

<commit_message>
Changed header in doc from 'Security Advisory' to 'Security Bulletin' to avoid potential confusion with GitHub Security Advisory (now that we have one of those).
</commit_message>
<xml_diff>
--- a/documentation/ESAPI-security-bulletin1.docx
+++ b/documentation/ESAPI-security-bulletin1.docx
@@ -11,7 +11,18 @@
         <w:rPr>
           <w:b/>
         </w:rPr>
-        <w:t>OWASP ESAPI for Java                            Security Advisory</w:t>
+        <w:t xml:space="preserve">OWASP ESAPI for Java                            Security </w:t>
+      </w:r>
+      <w:r>
+        <w:rPr>
+          <w:b/>
+        </w:rPr>
+        <w:t>Bulletin</w:t>
+      </w:r>
+      <w:r>
+        <w:rPr>
+          <w:b/>
+        </w:rPr>
         <w:tab/>
         <w:t xml:space="preserve"> #1</w:t>
         <w:tab/>
@@ -56,14 +67,14 @@
         <w:tblStyle w:val="TableGrid"/>
         <w:tblW w:w="9577" w:type="dxa"/>
         <w:jc w:val="left"/>
-        <w:tblInd w:w="0" w:type="dxa"/>
+        <w:tblInd w:w="-5" w:type="dxa"/>
         <w:tblCellMar>
           <w:top w:w="0" w:type="dxa"/>
-          <w:left w:w="108" w:type="dxa"/>
+          <w:left w:w="103" w:type="dxa"/>
           <w:bottom w:w="0" w:type="dxa"/>
           <w:right w:w="108" w:type="dxa"/>
         </w:tblCellMar>
-        <w:tblLook w:val="04a0" w:noVBand="1" w:noHBand="0" w:lastColumn="0" w:firstColumn="1" w:lastRow="0" w:firstRow="1"/>
+        <w:tblLook w:noVBand="1" w:val="04a0" w:noHBand="0" w:lastColumn="0" w:firstColumn="1" w:lastRow="0" w:firstRow="1"/>
       </w:tblPr>
       <w:tblGrid>
         <w:gridCol w:w="1548"/>
@@ -78,9 +89,6 @@
             <w:tcW w:w="1548" w:type="dxa"/>
             <w:tcBorders/>
             <w:shd w:fill="auto" w:val="clear"/>
-            <w:tcMar>
-              <w:left w:w="108" w:type="dxa"/>
-            </w:tcMar>
             <w:vAlign w:val="center"/>
           </w:tcPr>
           <w:p>
@@ -100,9 +108,6 @@
             <w:tcW w:w="8028" w:type="dxa"/>
             <w:tcBorders/>
             <w:shd w:fill="auto" w:val="clear"/>
-            <w:tcMar>
-              <w:left w:w="108" w:type="dxa"/>
-            </w:tcMar>
             <w:vAlign w:val="center"/>
           </w:tcPr>
           <w:p>
@@ -127,9 +132,6 @@
             <w:tcW w:w="1548" w:type="dxa"/>
             <w:tcBorders/>
             <w:shd w:fill="auto" w:val="clear"/>
-            <w:tcMar>
-              <w:left w:w="108" w:type="dxa"/>
-            </w:tcMar>
             <w:vAlign w:val="center"/>
           </w:tcPr>
           <w:p>
@@ -149,9 +151,6 @@
             <w:tcW w:w="8028" w:type="dxa"/>
             <w:tcBorders/>
             <w:shd w:fill="auto" w:val="clear"/>
-            <w:tcMar>
-              <w:left w:w="108" w:type="dxa"/>
-            </w:tcMar>
             <w:vAlign w:val="center"/>
           </w:tcPr>
           <w:p>
@@ -176,9 +175,6 @@
             <w:tcW w:w="1548" w:type="dxa"/>
             <w:tcBorders/>
             <w:shd w:fill="auto" w:val="clear"/>
-            <w:tcMar>
-              <w:left w:w="108" w:type="dxa"/>
-            </w:tcMar>
             <w:vAlign w:val="center"/>
           </w:tcPr>
           <w:p>
@@ -198,9 +194,6 @@
             <w:tcW w:w="8028" w:type="dxa"/>
             <w:tcBorders/>
             <w:shd w:fill="auto" w:val="clear"/>
-            <w:tcMar>
-              <w:left w:w="108" w:type="dxa"/>
-            </w:tcMar>
             <w:vAlign w:val="center"/>
           </w:tcPr>
           <w:p>
@@ -241,9 +234,6 @@
             <w:tcW w:w="1548" w:type="dxa"/>
             <w:tcBorders/>
             <w:shd w:fill="auto" w:val="clear"/>
-            <w:tcMar>
-              <w:left w:w="108" w:type="dxa"/>
-            </w:tcMar>
             <w:vAlign w:val="center"/>
           </w:tcPr>
           <w:p>
@@ -263,9 +253,6 @@
             <w:tcW w:w="8028" w:type="dxa"/>
             <w:tcBorders/>
             <w:shd w:fill="auto" w:val="clear"/>
-            <w:tcMar>
-              <w:left w:w="108" w:type="dxa"/>
-            </w:tcMar>
             <w:vAlign w:val="center"/>
           </w:tcPr>
           <w:p>
@@ -290,9 +277,6 @@
             <w:tcW w:w="1548" w:type="dxa"/>
             <w:tcBorders/>
             <w:shd w:fill="auto" w:val="clear"/>
-            <w:tcMar>
-              <w:left w:w="108" w:type="dxa"/>
-            </w:tcMar>
             <w:vAlign w:val="center"/>
           </w:tcPr>
           <w:p>
@@ -312,9 +296,6 @@
             <w:tcW w:w="8028" w:type="dxa"/>
             <w:tcBorders/>
             <w:shd w:fill="auto" w:val="clear"/>
-            <w:tcMar>
-              <w:left w:w="108" w:type="dxa"/>
-            </w:tcMar>
             <w:vAlign w:val="center"/>
           </w:tcPr>
           <w:p>
@@ -339,9 +320,6 @@
             <w:tcW w:w="1548" w:type="dxa"/>
             <w:tcBorders/>
             <w:shd w:fill="auto" w:val="clear"/>
-            <w:tcMar>
-              <w:left w:w="108" w:type="dxa"/>
-            </w:tcMar>
             <w:vAlign w:val="center"/>
           </w:tcPr>
           <w:p>
@@ -361,9 +339,6 @@
             <w:tcW w:w="8028" w:type="dxa"/>
             <w:tcBorders/>
             <w:shd w:fill="auto" w:val="clear"/>
-            <w:tcMar>
-              <w:left w:w="108" w:type="dxa"/>
-            </w:tcMar>
             <w:vAlign w:val="center"/>
           </w:tcPr>
           <w:p>
@@ -388,9 +363,6 @@
             <w:tcW w:w="1548" w:type="dxa"/>
             <w:tcBorders/>
             <w:shd w:fill="auto" w:val="clear"/>
-            <w:tcMar>
-              <w:left w:w="108" w:type="dxa"/>
-            </w:tcMar>
             <w:vAlign w:val="center"/>
           </w:tcPr>
           <w:p>
@@ -410,9 +382,6 @@
             <w:tcW w:w="8028" w:type="dxa"/>
             <w:tcBorders/>
             <w:shd w:fill="auto" w:val="clear"/>
-            <w:tcMar>
-              <w:left w:w="108" w:type="dxa"/>
-            </w:tcMar>
             <w:vAlign w:val="center"/>
           </w:tcPr>
           <w:p>
@@ -449,9 +418,6 @@
             <w:tcW w:w="1548" w:type="dxa"/>
             <w:tcBorders/>
             <w:shd w:fill="auto" w:val="clear"/>
-            <w:tcMar>
-              <w:left w:w="108" w:type="dxa"/>
-            </w:tcMar>
             <w:vAlign w:val="center"/>
           </w:tcPr>
           <w:p>
@@ -471,9 +437,6 @@
             <w:tcW w:w="8028" w:type="dxa"/>
             <w:tcBorders/>
             <w:shd w:fill="auto" w:val="clear"/>
-            <w:tcMar>
-              <w:left w:w="108" w:type="dxa"/>
-            </w:tcMar>
             <w:vAlign w:val="center"/>
           </w:tcPr>
           <w:p>
@@ -498,9 +461,6 @@
             <w:tcW w:w="1548" w:type="dxa"/>
             <w:tcBorders/>
             <w:shd w:fill="auto" w:val="clear"/>
-            <w:tcMar>
-              <w:left w:w="108" w:type="dxa"/>
-            </w:tcMar>
             <w:vAlign w:val="center"/>
           </w:tcPr>
           <w:p>
@@ -520,9 +480,6 @@
             <w:tcW w:w="8028" w:type="dxa"/>
             <w:tcBorders/>
             <w:shd w:fill="auto" w:val="clear"/>
-            <w:tcMar>
-              <w:left w:w="108" w:type="dxa"/>
-            </w:tcMar>
             <w:vAlign w:val="center"/>
           </w:tcPr>
           <w:p>
@@ -547,9 +504,6 @@
             <w:tcW w:w="1548" w:type="dxa"/>
             <w:tcBorders/>
             <w:shd w:fill="auto" w:val="clear"/>
-            <w:tcMar>
-              <w:left w:w="108" w:type="dxa"/>
-            </w:tcMar>
             <w:vAlign w:val="center"/>
           </w:tcPr>
           <w:p>
@@ -569,9 +523,6 @@
             <w:tcW w:w="8028" w:type="dxa"/>
             <w:tcBorders/>
             <w:shd w:fill="auto" w:val="clear"/>
-            <w:tcMar>
-              <w:left w:w="108" w:type="dxa"/>
-            </w:tcMar>
           </w:tcPr>
           <w:tbl>
             <w:tblPr>
@@ -585,7 +536,7 @@
                 <w:bottom w:w="0" w:type="dxa"/>
                 <w:right w:w="108" w:type="dxa"/>
               </w:tblCellMar>
-              <w:tblLook w:val="04a0" w:noVBand="1" w:noHBand="0" w:lastColumn="0" w:firstColumn="1" w:lastRow="0" w:firstRow="1"/>
+              <w:tblLook w:noVBand="1" w:val="04a0" w:noHBand="0" w:lastColumn="0" w:firstColumn="1" w:lastRow="0" w:firstRow="1"/>
             </w:tblPr>
             <w:tblGrid>
               <w:gridCol w:w="2856"/>
@@ -1276,9 +1227,15 @@
         <w:fldChar w:fldCharType="begin"/>
       </w:r>
       <w:r>
+        <w:rPr>
+          <w:rStyle w:val="InternetLink"/>
+        </w:rPr>
         <w:instrText> HYPERLINK "http://code.google.com/p/owasp-esapi-java/downloads/detail?name=esapi-2.1.0-dist.zip&amp;can=2&amp;q=" \l "makechanges"</w:instrText>
       </w:r>
       <w:r>
+        <w:rPr>
+          <w:rStyle w:val="InternetLink"/>
+        </w:rPr>
         <w:fldChar w:fldCharType="separate"/>
       </w:r>
       <w:r>
@@ -1288,6 +1245,9 @@
         <w:t>http://code.google.com/p/owasp-esapi-java/downloads/detail?name=esapi-2.1.0-dist.zip&amp;can=2&amp;q=#makechanges</w:t>
       </w:r>
       <w:r>
+        <w:rPr>
+          <w:rStyle w:val="InternetLink"/>
+        </w:rPr>
         <w:fldChar w:fldCharType="end"/>
       </w:r>
     </w:p>
@@ -1398,33 +1358,13 @@
       </w:pPr>
       <w:r>
         <w:rPr/>
-        <w:t xml:space="preserve">Note that ESAPI release 2.1.0 only addresses Arteau’s first scenario, the MAC bypass, in his original disclosure. Depending on your configuration in ESAPI.properties, it may also be possible for an attacker to manipulate the cipher transformation (e.g., changing the cipher mode from CBC to OFB or padding scheme) to adverse effect. Note that attempts to change the cipher mode would not affect the default ESAPI configuration as the only supported non-authenticated cipher mode in the default ESAPI configuration is CBC. (See the ESAPI property “Encryptor.cipher_modes.additional_allowed” in ESAPI.properties for further details.) </w:t>
-      </w:r>
-      <w:r>
-        <w:rPr/>
-        <w:t>A</w:t>
-      </w:r>
-      <w:r>
-        <w:rPr/>
-        <w:t xml:space="preserve"> future ESAPI 2.</w:t>
-      </w:r>
-      <w:r>
-        <w:rPr/>
-        <w:t xml:space="preserve">x </w:t>
-      </w:r>
-      <w:r>
-        <w:rPr/>
-        <w:t>release will address these scenarios. (Note: CVE identifier CVE-2013-5960 has been reserved for this issue. A separate security bulletin will be published to discuss it when a fix is available.)</w:t>
+        <w:t>Note that ESAPI release 2.1.0 only addresses Arteau’s first scenario, the MAC bypass, in his original disclosure. Depending on your configuration in ESAPI.properties, it may also be possible for an attacker to manipulate the cipher transformation (e.g., changing the cipher mode from CBC to OFB or padding scheme) to adverse effect. Note that attempts to change the cipher mode would not affect the default ESAPI configuration as the only supported non-authenticated cipher mode in the default ESAPI configuration is CBC. (See the ESAPI property “Encryptor.cipher_modes.additional_allowed” in ESAPI.properties for further details.) A future ESAPI 2.x release will address these scenarios. (Note: CVE identifier CVE-2013-5960 has been reserved for this issue. A separate security bulletin will be published to discuss it when a fix is available.)</w:t>
       </w:r>
       <w:bookmarkStart w:id="0" w:name="_GoBack"/>
       <w:bookmarkEnd w:id="0"/>
       <w:r>
         <w:rPr/>
-        <w:t xml:space="preserve"> </w:t>
-      </w:r>
-      <w:r>
-        <w:rPr/>
-        <w:t>Note that switching to Google Tink (</w:t>
+        <w:t xml:space="preserve"> Note that switching to Google Tink (</w:t>
       </w:r>
       <w:hyperlink r:id="rId9">
         <w:r>
@@ -1654,6 +1594,11 @@
     <w:p>
       <w:pPr>
         <w:pStyle w:val="Normal"/>
+        <w:widowControl/>
+        <w:suppressAutoHyphens w:val="true"/>
+        <w:bidi w:val="0"/>
+        <w:spacing w:lineRule="auto" w:line="276" w:before="0" w:after="200"/>
+        <w:jc w:val="left"/>
         <w:rPr/>
       </w:pPr>
       <w:r>
@@ -1680,7 +1625,7 @@
       <w:pgNumType w:fmt="decimal"/>
       <w:formProt w:val="false"/>
       <w:textDirection w:val="lrTb"/>
-      <w:docGrid w:type="default" w:linePitch="360" w:charSpace="4294965247"/>
+      <w:docGrid w:type="default" w:linePitch="360" w:charSpace="0"/>
     </w:sectPr>
   </w:body>
 </w:document>
@@ -1774,119 +1719,92 @@
   <w:abstractNum w:abstractNumId="2">
     <w:lvl w:ilvl="0">
       <w:start w:val="1"/>
-      <w:numFmt w:val="decimal"/>
+      <w:numFmt w:val="none"/>
       <w:suff w:val="nothing"/>
       <w:lvlText w:val=""/>
       <w:lvlJc w:val="left"/>
       <w:pPr>
-        <w:tabs>
-          <w:tab w:val="num" w:pos="432"/>
-        </w:tabs>
-        <w:ind w:left="432" w:hanging="432"/>
+        <w:ind w:left="0" w:hanging="0"/>
       </w:pPr>
     </w:lvl>
     <w:lvl w:ilvl="1">
       <w:start w:val="1"/>
-      <w:numFmt w:val="decimal"/>
+      <w:numFmt w:val="none"/>
       <w:suff w:val="nothing"/>
       <w:lvlText w:val=""/>
       <w:lvlJc w:val="left"/>
       <w:pPr>
-        <w:tabs>
-          <w:tab w:val="num" w:pos="576"/>
-        </w:tabs>
-        <w:ind w:left="576" w:hanging="576"/>
+        <w:ind w:left="0" w:hanging="0"/>
       </w:pPr>
     </w:lvl>
     <w:lvl w:ilvl="2">
       <w:start w:val="1"/>
-      <w:numFmt w:val="decimal"/>
+      <w:numFmt w:val="none"/>
       <w:suff w:val="nothing"/>
       <w:lvlText w:val=""/>
       <w:lvlJc w:val="left"/>
       <w:pPr>
-        <w:tabs>
-          <w:tab w:val="num" w:pos="720"/>
-        </w:tabs>
-        <w:ind w:left="720" w:hanging="720"/>
+        <w:ind w:left="0" w:hanging="0"/>
       </w:pPr>
     </w:lvl>
     <w:lvl w:ilvl="3">
       <w:start w:val="1"/>
-      <w:numFmt w:val="decimal"/>
+      <w:numFmt w:val="none"/>
       <w:suff w:val="nothing"/>
       <w:lvlText w:val=""/>
       <w:lvlJc w:val="left"/>
       <w:pPr>
-        <w:tabs>
-          <w:tab w:val="num" w:pos="864"/>
-        </w:tabs>
-        <w:ind w:left="864" w:hanging="864"/>
+        <w:ind w:left="0" w:hanging="0"/>
       </w:pPr>
     </w:lvl>
     <w:lvl w:ilvl="4">
       <w:start w:val="1"/>
-      <w:numFmt w:val="decimal"/>
+      <w:numFmt w:val="none"/>
       <w:suff w:val="nothing"/>
       <w:lvlText w:val=""/>
       <w:lvlJc w:val="left"/>
       <w:pPr>
-        <w:tabs>
-          <w:tab w:val="num" w:pos="1008"/>
-        </w:tabs>
-        <w:ind w:left="1008" w:hanging="1008"/>
+        <w:ind w:left="0" w:hanging="0"/>
       </w:pPr>
     </w:lvl>
     <w:lvl w:ilvl="5">
       <w:start w:val="1"/>
-      <w:numFmt w:val="decimal"/>
+      <w:numFmt w:val="none"/>
       <w:suff w:val="nothing"/>
       <w:lvlText w:val=""/>
       <w:lvlJc w:val="left"/>
       <w:pPr>
-        <w:tabs>
-          <w:tab w:val="num" w:pos="1152"/>
-        </w:tabs>
-        <w:ind w:left="1152" w:hanging="1152"/>
+        <w:ind w:left="0" w:hanging="0"/>
       </w:pPr>
     </w:lvl>
     <w:lvl w:ilvl="6">
       <w:start w:val="1"/>
-      <w:numFmt w:val="decimal"/>
+      <w:numFmt w:val="none"/>
       <w:suff w:val="nothing"/>
       <w:lvlText w:val=""/>
       <w:lvlJc w:val="left"/>
       <w:pPr>
-        <w:tabs>
-          <w:tab w:val="num" w:pos="1296"/>
-        </w:tabs>
-        <w:ind w:left="1296" w:hanging="1296"/>
+        <w:ind w:left="0" w:hanging="0"/>
       </w:pPr>
     </w:lvl>
     <w:lvl w:ilvl="7">
       <w:start w:val="1"/>
-      <w:numFmt w:val="decimal"/>
+      <w:numFmt w:val="none"/>
       <w:suff w:val="nothing"/>
       <w:lvlText w:val=""/>
       <w:lvlJc w:val="left"/>
       <w:pPr>
-        <w:tabs>
-          <w:tab w:val="num" w:pos="1440"/>
-        </w:tabs>
-        <w:ind w:left="1440" w:hanging="1440"/>
+        <w:ind w:left="0" w:hanging="0"/>
       </w:pPr>
     </w:lvl>
     <w:lvl w:ilvl="8">
       <w:start w:val="1"/>
-      <w:numFmt w:val="decimal"/>
+      <w:numFmt w:val="none"/>
       <w:suff w:val="nothing"/>
       <w:lvlText w:val=""/>
       <w:lvlJc w:val="left"/>
       <w:pPr>
-        <w:tabs>
-          <w:tab w:val="num" w:pos="1584"/>
-        </w:tabs>
-        <w:ind w:left="1584" w:hanging="1584"/>
+        <w:ind w:left="0" w:hanging="0"/>
       </w:pPr>
     </w:lvl>
   </w:abstractNum>
@@ -1905,15 +1823,12 @@
     <w:rPrDefault>
       <w:rPr>
         <w:rFonts w:ascii="Calibri" w:hAnsi="Calibri" w:eastAsia="Calibri" w:cs="" w:asciiTheme="minorHAnsi" w:cstheme="minorBidi" w:eastAsiaTheme="minorHAnsi" w:hAnsiTheme="minorHAnsi"/>
-        <w:sz w:val="22"/>
         <w:szCs w:val="22"/>
         <w:lang w:val="en-US" w:eastAsia="en-US" w:bidi="ar-SA"/>
       </w:rPr>
     </w:rPrDefault>
     <w:pPrDefault>
-      <w:pPr>
-        <w:spacing w:lineRule="auto" w:line="276"/>
-      </w:pPr>
+      <w:pPr/>
     </w:pPrDefault>
   </w:docDefaults>
   <w:latentStyles w:defLockedState="0" w:defUIPriority="99" w:defSemiHidden="1" w:defUnhideWhenUsed="1" w:defQFormat="0" w:count="267">
@@ -2068,6 +1983,7 @@
     <w:rPr>
       <w:rFonts w:ascii="Calibri" w:hAnsi="Calibri" w:eastAsia="Calibri" w:cs="" w:asciiTheme="minorHAnsi" w:cstheme="minorBidi" w:eastAsiaTheme="minorHAnsi" w:hAnsiTheme="minorHAnsi"/>
       <w:color w:val="auto"/>
+      <w:kern w:val="0"/>
       <w:sz w:val="22"/>
       <w:szCs w:val="22"/>
       <w:lang w:val="en-US" w:eastAsia="en-US" w:bidi="ar-SA"/>
@@ -2082,7 +1998,7 @@
     <w:qFormat/>
     <w:rsid w:val="00352d43"/>
     <w:pPr>
-      <w:keepNext/>
+      <w:keepNext w:val="true"/>
       <w:keepLines/>
       <w:spacing w:before="480" w:after="0"/>
       <w:outlineLvl w:val="0"/>
@@ -2153,13 +2069,25 @@
       <w:szCs w:val="28"/>
     </w:rPr>
   </w:style>
+  <w:style w:type="character" w:styleId="ListLabel1">
+    <w:name w:val="ListLabel 1"/>
+    <w:qFormat/>
+    <w:rPr>
+      <w:b/>
+    </w:rPr>
+  </w:style>
+  <w:style w:type="character" w:styleId="ListLabel2">
+    <w:name w:val="ListLabel 2"/>
+    <w:qFormat/>
+    <w:rPr/>
+  </w:style>
   <w:style w:type="paragraph" w:styleId="Heading">
     <w:name w:val="Heading"/>
     <w:basedOn w:val="Normal"/>
     <w:next w:val="TextBody"/>
     <w:qFormat/>
     <w:pPr>
-      <w:keepNext/>
+      <w:keepNext w:val="true"/>
       <w:spacing w:before="240" w:after="120"/>
     </w:pPr>
     <w:rPr>
@@ -2169,7 +2097,7 @@
     </w:rPr>
   </w:style>
   <w:style w:type="paragraph" w:styleId="TextBody">
-    <w:name w:val="Text Body"/>
+    <w:name w:val="Body Text"/>
     <w:basedOn w:val="Normal"/>
     <w:pPr>
       <w:spacing w:lineRule="auto" w:line="288" w:before="0" w:after="140"/>
@@ -2252,6 +2180,7 @@
     <w:uiPriority w:val="99"/>
     <w:semiHidden/>
     <w:unhideWhenUsed/>
+    <w:qFormat/>
   </w:style>
   <w:style w:type="table" w:default="1" w:styleId="TableNormal">
     <w:name w:val="Normal Table"/>

</xml_diff>